<commit_message>
continue cr + com doxygen
</commit_message>
<xml_diff>
--- a/compte-rendue_projet.docx
+++ b/compte-rendue_projet.docx
@@ -26,7 +26,7 @@
             <mc:AlternateContent>
               <mc:Choice Requires="wps">
                 <w:drawing>
-                  <wp:anchor distT="0" distB="0" distL="114300" distR="114300" simplePos="0" relativeHeight="251660288" behindDoc="0" locked="0" layoutInCell="1" allowOverlap="1">
+                  <wp:anchor distT="0" distB="0" distL="114300" distR="114300" simplePos="0" relativeHeight="251660288" behindDoc="0" locked="0" layoutInCell="1" allowOverlap="1" wp14:anchorId="1CE1CB81" wp14:editId="1D48D008">
                     <wp:simplePos x="0" y="0"/>
                     <wp:positionH relativeFrom="margin">
                       <wp:posOffset>5182028</wp:posOffset>
@@ -141,7 +141,7 @@
               </mc:Choice>
               <mc:Fallback>
                 <w:pict>
-                  <v:rect id="Rectangle 130" o:spid="_x0000_s1026" style="position:absolute;margin-left:408.05pt;margin-top:19.25pt;width:61.95pt;height:77.75pt;z-index:251660288;visibility:visible;mso-wrap-style:square;mso-width-percent:0;mso-height-percent:98;mso-wrap-distance-left:9pt;mso-wrap-distance-top:0;mso-wrap-distance-right:9pt;mso-wrap-distance-bottom:0;mso-position-horizontal:absolute;mso-position-horizontal-relative:margin;mso-position-vertical:absolute;mso-position-vertical-relative:page;mso-width-percent:0;mso-height-percent:98;mso-width-relative:page;mso-height-relative:page;v-text-anchor:bottom" o:gfxdata="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" fillcolor="#5b9bd5 [3204]" stroked="f" strokeweight="1pt">
+                  <v:rect w14:anchorId="1CE1CB81" id="Rectangle 130" o:spid="_x0000_s1026" style="position:absolute;margin-left:408.05pt;margin-top:19.25pt;width:61.95pt;height:77.75pt;z-index:251660288;visibility:visible;mso-wrap-style:square;mso-width-percent:0;mso-height-percent:98;mso-wrap-distance-left:9pt;mso-wrap-distance-top:0;mso-wrap-distance-right:9pt;mso-wrap-distance-bottom:0;mso-position-horizontal:absolute;mso-position-horizontal-relative:margin;mso-position-vertical:absolute;mso-position-vertical-relative:page;mso-width-percent:0;mso-height-percent:98;mso-width-relative:page;mso-height-relative:page;v-text-anchor:bottom" o:gfxdata="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" fillcolor="#5b9bd5 [3204]" stroked="f" strokeweight="1pt">
                     <v:path arrowok="t"/>
                     <o:lock v:ext="edit" aspectratio="t"/>
                     <v:textbox inset="3.6pt,,3.6pt">
@@ -164,6 +164,7 @@
                               <w:calendar w:val="gregorian"/>
                             </w:date>
                           </w:sdtPr>
+                          <w:sdtEndPr/>
                           <w:sdtContent>
                             <w:p>
                               <w:pPr>
@@ -209,7 +210,7 @@
               <w:lang w:eastAsia="fr-FR"/>
             </w:rPr>
             <w:drawing>
-              <wp:anchor distT="0" distB="0" distL="114300" distR="114300" simplePos="0" relativeHeight="251663360" behindDoc="0" locked="0" layoutInCell="1" allowOverlap="1">
+              <wp:anchor distT="0" distB="0" distL="114300" distR="114300" simplePos="0" relativeHeight="251663360" behindDoc="0" locked="0" layoutInCell="1" allowOverlap="1" wp14:anchorId="0D619747" wp14:editId="73F5467F">
                 <wp:simplePos x="0" y="0"/>
                 <wp:positionH relativeFrom="margin">
                   <wp:align>center</wp:align>
@@ -282,7 +283,7 @@
             <mc:AlternateContent>
               <mc:Choice Requires="wpg">
                 <w:drawing>
-                  <wp:anchor distT="0" distB="0" distL="114300" distR="114300" simplePos="0" relativeHeight="251659264" behindDoc="1" locked="0" layoutInCell="1" allowOverlap="1">
+                  <wp:anchor distT="0" distB="0" distL="114300" distR="114300" simplePos="0" relativeHeight="251659264" behindDoc="1" locked="0" layoutInCell="1" allowOverlap="1" wp14:anchorId="239E6FD3" wp14:editId="1034A488">
                     <wp:simplePos x="0" y="0"/>
                     <wp:positionH relativeFrom="margin">
                       <wp:align>center</wp:align>
@@ -589,7 +590,7 @@
               </mc:Choice>
               <mc:Fallback>
                 <w:pict>
-                  <v:group id="Groupe 125" o:spid="_x0000_s1027" style="position:absolute;margin-left:0;margin-top:0;width:540pt;height:556.55pt;z-index:-251657216;mso-width-percent:1154;mso-height-percent:670;mso-top-percent:45;mso-position-horizontal:center;mso-position-horizontal-relative:margin;mso-position-vertical-relative:page;mso-width-percent:1154;mso-height-percent:670;mso-top-percent:45;mso-width-relative:margin" coordsize="55613,54044" o:gfxdata="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">
+                  <v:group w14:anchorId="239E6FD3" id="Groupe 125" o:spid="_x0000_s1027" style="position:absolute;margin-left:0;margin-top:0;width:540pt;height:556.55pt;z-index:-251657216;mso-width-percent:1154;mso-height-percent:670;mso-top-percent:45;mso-position-horizontal:center;mso-position-horizontal-relative:margin;mso-position-vertical-relative:page;mso-width-percent:1154;mso-height-percent:670;mso-top-percent:45;mso-width-relative:margin" coordsize="55613,54044" o:gfxdata="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">
                     <o:lock v:ext="edit" aspectratio="t"/>
                     <v:shape id="Forme libre 10" o:spid="_x0000_s1028" style="position:absolute;width:55575;height:54044;visibility:visible;mso-wrap-style:square;v-text-anchor:bottom" coordsize="720,700" o:spt="100" o:gfxdata="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" adj="-11796480,,5400" path="m,c,644,,644,,644v23,6,62,14,113,21c250,685,476,700,720,644v,-27,,-27,,-27c720,,720,,720,,,,,,,e" fillcolor="#4d5f78 [2994]" stroked="f">
                       <v:fill color2="#2a3442 [2018]" rotate="t" colors="0 #5d6d85;.5 #485972;1 #334258" focus="100%" type="gradient">
@@ -621,6 +622,7 @@
                                 <w:dataBinding w:prefixMappings="xmlns:ns0='http://purl.org/dc/elements/1.1/' xmlns:ns1='http://schemas.openxmlformats.org/package/2006/metadata/core-properties' " w:xpath="/ns1:coreProperties[1]/ns0:title[1]" w:storeItemID="{6C3C8BC8-F283-45AE-878A-BAB7291924A1}"/>
                                 <w:text/>
                               </w:sdtPr>
+                              <w:sdtEndPr/>
                               <w:sdtContent>
                                 <w:r>
                                   <w:rPr>
@@ -654,7 +656,7 @@
             <mc:AlternateContent>
               <mc:Choice Requires="wps">
                 <w:drawing>
-                  <wp:anchor distT="0" distB="0" distL="114300" distR="114300" simplePos="0" relativeHeight="251662336" behindDoc="0" locked="0" layoutInCell="1" allowOverlap="1">
+                  <wp:anchor distT="0" distB="0" distL="114300" distR="114300" simplePos="0" relativeHeight="251662336" behindDoc="0" locked="0" layoutInCell="1" allowOverlap="1" wp14:anchorId="4E98B5B2" wp14:editId="537F41A8">
                     <wp:simplePos x="0" y="0"/>
                     <wp:positionH relativeFrom="page">
                       <wp:align>center</wp:align>
@@ -806,7 +808,7 @@
               </mc:Choice>
               <mc:Fallback>
                 <w:pict>
-                  <v:shapetype id="_x0000_t202" coordsize="21600,21600" o:spt="202" path="m,l,21600r21600,l21600,xe">
+                  <v:shapetype w14:anchorId="4E98B5B2" id="_x0000_t202" coordsize="21600,21600" o:spt="202" path="m,l,21600r21600,l21600,xe">
                     <v:stroke joinstyle="miter"/>
                     <v:path gradientshapeok="t" o:connecttype="rect"/>
                   </v:shapetype>
@@ -912,7 +914,7 @@
             <mc:AlternateContent>
               <mc:Choice Requires="wps">
                 <w:drawing>
-                  <wp:anchor distT="0" distB="0" distL="114300" distR="114300" simplePos="0" relativeHeight="251661312" behindDoc="0" locked="0" layoutInCell="1" allowOverlap="1">
+                  <wp:anchor distT="0" distB="0" distL="114300" distR="114300" simplePos="0" relativeHeight="251661312" behindDoc="0" locked="0" layoutInCell="1" allowOverlap="1" wp14:anchorId="5406BB9F" wp14:editId="2158AAB1">
                     <wp:simplePos x="0" y="0"/>
                     <wp:positionH relativeFrom="page">
                       <wp:align>center</wp:align>
@@ -1081,7 +1083,7 @@
               </mc:Choice>
               <mc:Fallback>
                 <w:pict>
-                  <v:shape id="Zone de texte 129" o:spid="_x0000_s1031" type="#_x0000_t202" style="position:absolute;margin-left:0;margin-top:0;width:453pt;height:38.15pt;z-index:251661312;visibility:visible;mso-wrap-style:square;mso-width-percent:1154;mso-height-percent:0;mso-top-percent:790;mso-wrap-distance-left:9pt;mso-wrap-distance-top:0;mso-wrap-distance-right:9pt;mso-wrap-distance-bottom:0;mso-position-horizontal:center;mso-position-horizontal-relative:page;mso-position-vertical-relative:page;mso-width-percent:1154;mso-height-percent:0;mso-top-percent:790;mso-width-relative:margin;mso-height-relative:margin;v-text-anchor:top" o:gfxdata="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" filled="f" stroked="f" strokeweight=".5pt">
+                  <v:shape w14:anchorId="5406BB9F" id="Zone de texte 129" o:spid="_x0000_s1031" type="#_x0000_t202" style="position:absolute;margin-left:0;margin-top:0;width:453pt;height:38.15pt;z-index:251661312;visibility:visible;mso-wrap-style:square;mso-width-percent:1154;mso-height-percent:0;mso-top-percent:790;mso-wrap-distance-left:9pt;mso-wrap-distance-top:0;mso-wrap-distance-right:9pt;mso-wrap-distance-bottom:0;mso-position-horizontal:center;mso-position-horizontal-relative:page;mso-position-vertical-relative:page;mso-width-percent:1154;mso-height-percent:0;mso-top-percent:790;mso-width-relative:margin;mso-height-relative:margin;v-text-anchor:top" o:gfxdata="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" filled="f" stroked="f" strokeweight=".5pt">
                     <v:textbox style="mso-fit-shape-to-text:t" inset="1in,0,86.4pt,0">
                       <w:txbxContent>
                         <w:sdt>
@@ -1221,45 +1223,142 @@
         <w:tab/>
       </w:r>
       <w:r>
-        <w:t>La répartition du travaille c’est fait au fur et à mesure que le projet avançait les séances de TP nous ont servie</w:t>
-      </w:r>
-      <w:r>
-        <w:t>s</w:t>
-      </w:r>
-      <w:r>
-        <w:t xml:space="preserve"> à mettre en commun notre travaille, discuter des différents ajouts potentiels au jeux comme l’ajout de médikit pour que le joueur puisse régénérer sa vie ou de monstre pour augmenter la difficulté</w:t>
-      </w:r>
-      <w:r>
-        <w:t>. E</w:t>
-      </w:r>
-      <w:r>
-        <w:t xml:space="preserve">t à se répartir les différentes taches même si en dehors des séances de TP nous continuons de se répartir </w:t>
-      </w:r>
-      <w:r>
-        <w:t>ces</w:t>
-      </w:r>
-      <w:r>
-        <w:t xml:space="preserve"> différentes tâches et </w:t>
-      </w:r>
-      <w:r>
-        <w:t>à</w:t>
-      </w:r>
-      <w:r>
-        <w:t xml:space="preserve"> réfléchir aussi sur d’éventuelle ajouts.</w:t>
+        <w:t>La répartition du travaille c’est fait au fur et à mesure que le projet avançait les séances de TP nous ont servies à mettre en commun notre travaille, discuter des différents ajouts potentiels au jeux comme l’ajout de médikit pour que le joueur puisse régénérer sa vie ou de monstre pour augmenter la difficulté. Et à se répartir les différentes taches même si en dehors des séances de TP nous continuons de se répartir ces différentes tâches et à réfléchir aussi sur d’éventuelle ajouts.</w:t>
       </w:r>
     </w:p>
     <w:p>
       <w:pPr>
+        <w:ind w:firstLine="708"/>
         <w:jc w:val="both"/>
       </w:pPr>
-      <w:bookmarkStart w:id="0" w:name="_GoBack"/>
+      <w:r>
+        <w:rPr>
+          <w:noProof/>
+          <w:lang w:eastAsia="fr-FR"/>
+        </w:rPr>
+        <mc:AlternateContent>
+          <mc:Choice Requires="wps">
+            <w:drawing>
+              <wp:anchor distT="45720" distB="45720" distL="114300" distR="114300" simplePos="0" relativeHeight="251674624" behindDoc="0" locked="0" layoutInCell="1" allowOverlap="1" wp14:anchorId="6198F94D" wp14:editId="44A0F73C">
+                <wp:simplePos x="0" y="0"/>
+                <wp:positionH relativeFrom="margin">
+                  <wp:posOffset>4100830</wp:posOffset>
+                </wp:positionH>
+                <wp:positionV relativeFrom="paragraph">
+                  <wp:posOffset>5784215</wp:posOffset>
+                </wp:positionV>
+                <wp:extent cx="1724025" cy="285750"/>
+                <wp:effectExtent l="0" t="0" r="0" b="0"/>
+                <wp:wrapNone/>
+                <wp:docPr id="1" name="Zone de texte 2"/>
+                <wp:cNvGraphicFramePr>
+                  <a:graphicFrameLocks xmlns:a="http://schemas.openxmlformats.org/drawingml/2006/main"/>
+                </wp:cNvGraphicFramePr>
+                <a:graphic xmlns:a="http://schemas.openxmlformats.org/drawingml/2006/main">
+                  <a:graphicData uri="http://schemas.microsoft.com/office/word/2010/wordprocessingShape">
+                    <wps:wsp>
+                      <wps:cNvSpPr txBox="1">
+                        <a:spLocks noChangeArrowheads="1"/>
+                      </wps:cNvSpPr>
+                      <wps:spPr bwMode="auto">
+                        <a:xfrm>
+                          <a:off x="0" y="0"/>
+                          <a:ext cx="1724025" cy="285750"/>
+                        </a:xfrm>
+                        <a:prstGeom prst="rect">
+                          <a:avLst/>
+                        </a:prstGeom>
+                        <a:noFill/>
+                        <a:ln w="9525">
+                          <a:noFill/>
+                          <a:miter lim="800000"/>
+                          <a:headEnd/>
+                          <a:tailEnd/>
+                        </a:ln>
+                      </wps:spPr>
+                      <wps:txbx>
+                        <w:txbxContent>
+                          <w:p>
+                            <w:pPr>
+                              <w:rPr>
+                                <w:sz w:val="18"/>
+                                <w:szCs w:val="18"/>
+                              </w:rPr>
+                            </w:pPr>
+                            <w:r>
+                              <w:rPr>
+                                <w:sz w:val="18"/>
+                                <w:szCs w:val="18"/>
+                              </w:rPr>
+                              <w:t>Capture : fenêtre d</w:t>
+                            </w:r>
+                            <w:r>
+                              <w:rPr>
+                                <w:sz w:val="18"/>
+                                <w:szCs w:val="18"/>
+                              </w:rPr>
+                              <w:t>e la Map</w:t>
+                            </w:r>
+                          </w:p>
+                        </w:txbxContent>
+                      </wps:txbx>
+                      <wps:bodyPr rot="0" vert="horz" wrap="square" lIns="91440" tIns="45720" rIns="91440" bIns="45720" anchor="t" anchorCtr="0">
+                        <a:noAutofit/>
+                      </wps:bodyPr>
+                    </wps:wsp>
+                  </a:graphicData>
+                </a:graphic>
+                <wp14:sizeRelH relativeFrom="margin">
+                  <wp14:pctWidth>0</wp14:pctWidth>
+                </wp14:sizeRelH>
+                <wp14:sizeRelV relativeFrom="margin">
+                  <wp14:pctHeight>0</wp14:pctHeight>
+                </wp14:sizeRelV>
+              </wp:anchor>
+            </w:drawing>
+          </mc:Choice>
+          <mc:Fallback>
+            <w:pict>
+              <v:shape w14:anchorId="6198F94D" id="Zone de texte 2" o:spid="_x0000_s1032" type="#_x0000_t202" style="position:absolute;left:0;text-align:left;margin-left:322.9pt;margin-top:455.45pt;width:135.75pt;height:22.5pt;z-index:251674624;visibility:visible;mso-wrap-style:square;mso-width-percent:0;mso-height-percent:0;mso-wrap-distance-left:9pt;mso-wrap-distance-top:3.6pt;mso-wrap-distance-right:9pt;mso-wrap-distance-bottom:3.6pt;mso-position-horizontal:absolute;mso-position-horizontal-relative:margin;mso-position-vertical:absolute;mso-position-vertical-relative:text;mso-width-percent:0;mso-height-percent:0;mso-width-relative:margin;mso-height-relative:margin;v-text-anchor:top" o:gfxdata="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" filled="f" stroked="f">
+                <v:textbox>
+                  <w:txbxContent>
+                    <w:p>
+                      <w:pPr>
+                        <w:rPr>
+                          <w:sz w:val="18"/>
+                          <w:szCs w:val="18"/>
+                        </w:rPr>
+                      </w:pPr>
+                      <w:r>
+                        <w:rPr>
+                          <w:sz w:val="18"/>
+                          <w:szCs w:val="18"/>
+                        </w:rPr>
+                        <w:t>Capture : fenêtre d</w:t>
+                      </w:r>
+                      <w:r>
+                        <w:rPr>
+                          <w:sz w:val="18"/>
+                          <w:szCs w:val="18"/>
+                        </w:rPr>
+                        <w:t>e la Map</w:t>
+                      </w:r>
+                    </w:p>
+                  </w:txbxContent>
+                </v:textbox>
+                <w10:wrap anchorx="margin"/>
+              </v:shape>
+            </w:pict>
+          </mc:Fallback>
+        </mc:AlternateContent>
+      </w:r>
       <w:r>
         <w:rPr>
           <w:noProof/>
           <w:lang w:eastAsia="fr-FR"/>
         </w:rPr>
         <w:drawing>
-          <wp:anchor distT="0" distB="0" distL="114300" distR="114300" simplePos="0" relativeHeight="251672576" behindDoc="0" locked="0" layoutInCell="1" allowOverlap="1">
+          <wp:anchor distT="0" distB="0" distL="114300" distR="114300" simplePos="0" relativeHeight="251672576" behindDoc="0" locked="0" layoutInCell="1" allowOverlap="1" wp14:anchorId="74CC2E45" wp14:editId="58181163">
             <wp:simplePos x="0" y="0"/>
             <wp:positionH relativeFrom="margin">
               <wp:align>right</wp:align>
@@ -1324,15 +1423,15 @@
           </wp:anchor>
         </w:drawing>
       </w:r>
-      <w:bookmarkEnd w:id="0"/>
       <w:r>
         <w:rPr>
           <w:noProof/>
+          <w:lang w:eastAsia="fr-FR"/>
         </w:rPr>
         <mc:AlternateContent>
           <mc:Choice Requires="wps">
             <w:drawing>
-              <wp:anchor distT="45720" distB="45720" distL="114300" distR="114300" simplePos="0" relativeHeight="251671552" behindDoc="0" locked="0" layoutInCell="1" allowOverlap="1" wp14:anchorId="2F12E87E" wp14:editId="036DE532">
+              <wp:anchor distT="45720" distB="45720" distL="114300" distR="114300" simplePos="0" relativeHeight="251671552" behindDoc="0" locked="0" layoutInCell="1" allowOverlap="1" wp14:anchorId="2E5FFAC7" wp14:editId="332468C7">
                 <wp:simplePos x="0" y="0"/>
                 <wp:positionH relativeFrom="margin">
                   <wp:posOffset>4100830</wp:posOffset>
@@ -1412,7 +1511,7 @@
           </mc:Choice>
           <mc:Fallback>
             <w:pict>
-              <v:shape w14:anchorId="2F12E87E" id="Zone de texte 2" o:spid="_x0000_s1032" type="#_x0000_t202" style="position:absolute;left:0;text-align:left;margin-left:322.9pt;margin-top:290.35pt;width:135.75pt;height:22.5pt;z-index:251671552;visibility:visible;mso-wrap-style:square;mso-width-percent:0;mso-height-percent:0;mso-wrap-distance-left:9pt;mso-wrap-distance-top:3.6pt;mso-wrap-distance-right:9pt;mso-wrap-distance-bottom:3.6pt;mso-position-horizontal:absolute;mso-position-horizontal-relative:margin;mso-position-vertical:absolute;mso-position-vertical-relative:text;mso-width-percent:0;mso-height-percent:0;mso-width-relative:margin;mso-height-relative:margin;v-text-anchor:top" o:gfxdata="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" filled="f" stroked="f">
+              <v:shape w14:anchorId="2E5FFAC7" id="_x0000_s1033" type="#_x0000_t202" style="position:absolute;left:0;text-align:left;margin-left:322.9pt;margin-top:290.35pt;width:135.75pt;height:22.5pt;z-index:251671552;visibility:visible;mso-wrap-style:square;mso-width-percent:0;mso-height-percent:0;mso-wrap-distance-left:9pt;mso-wrap-distance-top:3.6pt;mso-wrap-distance-right:9pt;mso-wrap-distance-bottom:3.6pt;mso-position-horizontal:absolute;mso-position-horizontal-relative:margin;mso-position-vertical:absolute;mso-position-vertical-relative:text;mso-width-percent:0;mso-height-percent:0;mso-width-relative:margin;mso-height-relative:margin;v-text-anchor:top" o:gfxdata="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" filled="f" stroked="f">
                 <v:textbox>
                   <w:txbxContent>
                     <w:p>
@@ -1451,7 +1550,7 @@
           <w:lang w:eastAsia="fr-FR"/>
         </w:rPr>
         <w:drawing>
-          <wp:anchor distT="0" distB="0" distL="114300" distR="114300" simplePos="0" relativeHeight="251667456" behindDoc="0" locked="0" layoutInCell="1" allowOverlap="1">
+          <wp:anchor distT="0" distB="0" distL="114300" distR="114300" simplePos="0" relativeHeight="251667456" behindDoc="0" locked="0" layoutInCell="1" allowOverlap="1" wp14:anchorId="7351F378" wp14:editId="29F64379">
             <wp:simplePos x="0" y="0"/>
             <wp:positionH relativeFrom="margin">
               <wp:align>right</wp:align>
@@ -1519,11 +1618,12 @@
       <w:r>
         <w:rPr>
           <w:noProof/>
+          <w:lang w:eastAsia="fr-FR"/>
         </w:rPr>
         <mc:AlternateContent>
           <mc:Choice Requires="wps">
             <w:drawing>
-              <wp:anchor distT="45720" distB="45720" distL="114300" distR="114300" simplePos="0" relativeHeight="251669504" behindDoc="0" locked="0" layoutInCell="1" allowOverlap="1">
+              <wp:anchor distT="45720" distB="45720" distL="114300" distR="114300" simplePos="0" relativeHeight="251669504" behindDoc="0" locked="0" layoutInCell="1" allowOverlap="1" wp14:anchorId="67873C9D" wp14:editId="4A2D5410">
                 <wp:simplePos x="0" y="0"/>
                 <wp:positionH relativeFrom="margin">
                   <wp:posOffset>4093845</wp:posOffset>
@@ -1596,7 +1696,7 @@
           </mc:Choice>
           <mc:Fallback>
             <w:pict>
-              <v:shape id="_x0000_s1033" type="#_x0000_t202" style="position:absolute;left:0;text-align:left;margin-left:322.35pt;margin-top:115.9pt;width:135.75pt;height:22.5pt;z-index:251669504;visibility:visible;mso-wrap-style:square;mso-width-percent:0;mso-height-percent:0;mso-wrap-distance-left:9pt;mso-wrap-distance-top:3.6pt;mso-wrap-distance-right:9pt;mso-wrap-distance-bottom:3.6pt;mso-position-horizontal:absolute;mso-position-horizontal-relative:margin;mso-position-vertical:absolute;mso-position-vertical-relative:text;mso-width-percent:0;mso-height-percent:0;mso-width-relative:margin;mso-height-relative:margin;v-text-anchor:top" o:gfxdata="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" filled="f" stroked="f">
+              <v:shape w14:anchorId="67873C9D" id="_x0000_s1034" type="#_x0000_t202" style="position:absolute;left:0;text-align:left;margin-left:322.35pt;margin-top:115.9pt;width:135.75pt;height:22.5pt;z-index:251669504;visibility:visible;mso-wrap-style:square;mso-width-percent:0;mso-height-percent:0;mso-wrap-distance-left:9pt;mso-wrap-distance-top:3.6pt;mso-wrap-distance-right:9pt;mso-wrap-distance-bottom:3.6pt;mso-position-horizontal:absolute;mso-position-horizontal-relative:margin;mso-position-vertical:absolute;mso-position-vertical-relative:text;mso-width-percent:0;mso-height-percent:0;mso-width-relative:margin;mso-height-relative:margin;v-text-anchor:top" o:gfxdata="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" filled="f" stroked="f">
                 <v:textbox>
                   <w:txbxContent>
                     <w:p>
@@ -1628,7 +1728,7 @@
           <w:lang w:eastAsia="fr-FR"/>
         </w:rPr>
         <w:drawing>
-          <wp:anchor distT="0" distB="0" distL="114300" distR="114300" simplePos="0" relativeHeight="251666432" behindDoc="0" locked="0" layoutInCell="1" allowOverlap="1">
+          <wp:anchor distT="0" distB="0" distL="114300" distR="114300" simplePos="0" relativeHeight="251666432" behindDoc="0" locked="0" layoutInCell="1" allowOverlap="1" wp14:anchorId="47FEBB69" wp14:editId="12687D92">
             <wp:simplePos x="0" y="0"/>
             <wp:positionH relativeFrom="margin">
               <wp:align>right</wp:align>
@@ -1694,13 +1794,31 @@
         </w:drawing>
       </w:r>
       <w:r>
-        <w:t>Pendant la première semaine de travail nous nous somme concentrer sur la partie cahier des charges et étude du projet. Une fois cette partie finie nous avons commencé à coder. La problématique de l’affichage de l’interface du jeu c’est poser rapidement à nous. Nous avons donc choisi d’utiliser n</w:t>
+        <w:t xml:space="preserve">Pendant la première semaine de travail nous nous somme concentrer sur la partie cahier des charges et étude du projet. Une fois cette partie finie nous avons commencé à </w:t>
+      </w:r>
+      <w:r>
+        <w:t>réfléchir sur la partie code</w:t>
+      </w:r>
+      <w:r>
+        <w:t>. La problématique de l’affichage de l’interface du jeu c’est poser rapidement à nous. Nous avons donc choisi d’utiliser n</w:t>
       </w:r>
       <w:r>
         <w:t>c</w:t>
       </w:r>
       <w:r>
-        <w:t xml:space="preserve">urses pour gérer l’affichage. Une fois ncurses pris en main, nous avons commencé </w:t>
+        <w:t xml:space="preserve">urses pour gérer l’affichage. Une fois </w:t>
+      </w:r>
+      <w:r>
+        <w:t xml:space="preserve">l’adaptation à </w:t>
+      </w:r>
+      <w:r>
+        <w:t xml:space="preserve">ncurses </w:t>
+      </w:r>
+      <w:r>
+        <w:t>fait</w:t>
+      </w:r>
+      <w:r>
+        <w:t xml:space="preserve">, nous avons commencé </w:t>
       </w:r>
       <w:r>
         <w:t>à</w:t>
@@ -1709,7 +1827,13 @@
         <w:t xml:space="preserve"> nous séparer </w:t>
       </w:r>
       <w:r>
-        <w:t>les taches. Dans une premier temps, Arthur c’est concentrer sur la matrice de la map (création des salles et des couloirs) quant à lui Anthony c’est occuper de la fenêtre des stats</w:t>
+        <w:t xml:space="preserve">les </w:t>
+      </w:r>
+      <w:r>
+        <w:t xml:space="preserve">taches. Dans un premier temps. </w:t>
+      </w:r>
+      <w:r>
+        <w:t>Arthur c’est concentrer sur la matrice de la map (création des salles et des couloirs) quant à lui Anthony c’est occuper de la fenêtre des stats</w:t>
       </w:r>
       <w:r>
         <w:t xml:space="preserve"> qui affiche les renseignements relatifs au joueur tels que son niveau, son nombre de point de vue ou encore sa nourriture. Quant à moi,</w:t>
@@ -1766,14 +1890,143 @@
         <w:t>e ou de salle.</w:t>
       </w:r>
       <w:r>
-        <w:t xml:space="preserve"> Une fois la partie de la génération de la map fini Arthur a pu se lancer dans l’ajout des pièges </w:t>
+        <w:t xml:space="preserve"> Une fois la partie de la génération de la map fini Arthur a pu se</w:t>
+      </w:r>
+      <w:r>
+        <w:t xml:space="preserve"> lancer dans l’ajout des pièges, Anthony c’est ensuite occupé </w:t>
+      </w:r>
+      <w:r>
+        <w:t xml:space="preserve">de l’écran d’accueil du jeu ensuite il s’est occupé de la sauvegarde et pour finir il s’est occupé </w:t>
+      </w:r>
+      <w:r>
+        <w:t>des montres et de leurs interactions avec le joueur, le principe des déplacements</w:t>
+      </w:r>
+      <w:r>
+        <w:t xml:space="preserve"> automatique et d</w:t>
+      </w:r>
+      <w:r>
+        <w:t xml:space="preserve">es combats. </w:t>
+      </w:r>
+      <w:r>
+        <w:t>Pour ma part je me suis occupé</w:t>
+      </w:r>
+      <w:r>
+        <w:t xml:space="preserve"> de la mise en place de</w:t>
+      </w:r>
+      <w:r>
+        <w:t>s soins pour le joueur</w:t>
       </w:r>
       <w:r>
         <w:t xml:space="preserve"> </w:t>
+      </w:r>
+      <w:r>
+        <w:t>(</w:t>
+      </w:r>
+      <w:r>
+        <w:t xml:space="preserve">la nourriture </w:t>
+      </w:r>
+      <w:r>
+        <w:t xml:space="preserve">et le médikit) ensuite je me suis occupé </w:t>
+      </w:r>
+      <w:r>
+        <w:t xml:space="preserve">de l’écran de fin </w:t>
+      </w:r>
+      <w:r>
+        <w:t xml:space="preserve">qui varie en fonction du résultat de fin (victoire ou défaite) </w:t>
+      </w:r>
+    </w:p>
+    <w:p>
+      <w:pPr>
+        <w:ind w:firstLine="708"/>
+        <w:jc w:val="both"/>
+      </w:pPr>
+      <w:r>
+        <w:t xml:space="preserve">Vous Pouvez donc voir que le </w:t>
+      </w:r>
+      <w:r>
+        <w:t>travail</w:t>
+      </w:r>
+      <w:r>
+        <w:t xml:space="preserve"> c’est </w:t>
+      </w:r>
+      <w:r>
+        <w:t>réparti</w:t>
+      </w:r>
+      <w:r>
+        <w:t xml:space="preserve"> au fur et </w:t>
+      </w:r>
+      <w:r>
+        <w:t>à</w:t>
+      </w:r>
+      <w:r>
+        <w:t xml:space="preserve"> mesure de l’</w:t>
+      </w:r>
+      <w:r>
+        <w:t>avancée</w:t>
+      </w:r>
+      <w:r>
+        <w:t xml:space="preserve"> du projet</w:t>
+      </w:r>
+      <w:r>
+        <w:t>,</w:t>
+      </w:r>
+      <w:r>
+        <w:t xml:space="preserve"> tout en tenant compte de l’avancer de chacun dans leurs </w:t>
+      </w:r>
+      <w:r>
+        <w:t>tâches</w:t>
+      </w:r>
+      <w:r>
+        <w:t xml:space="preserve"> et du temps estimé pour faire chaque </w:t>
+      </w:r>
+      <w:bookmarkStart w:id="0" w:name="_GoBack"/>
+      <w:bookmarkEnd w:id="0"/>
+      <w:r>
+        <w:t>tache</w:t>
+      </w:r>
+      <w:r>
+        <w:t>. C</w:t>
+      </w:r>
+      <w:r>
+        <w:t xml:space="preserve">ependant </w:t>
+      </w:r>
+      <w:r>
+        <w:t>grâce</w:t>
+      </w:r>
+      <w:r>
+        <w:t xml:space="preserve"> a plusieurs outils de communication et au</w:t>
+      </w:r>
+      <w:r>
+        <w:t>x</w:t>
+      </w:r>
+      <w:r>
+        <w:t xml:space="preserve"> séances de TP, il </w:t>
+      </w:r>
+      <w:r>
+        <w:t xml:space="preserve">a </w:t>
+      </w:r>
+      <w:r>
+        <w:t>ét</w:t>
+      </w:r>
+      <w:r>
+        <w:t>é</w:t>
+      </w:r>
+      <w:r>
+        <w:t xml:space="preserve"> possible de </w:t>
+      </w:r>
+      <w:r>
+        <w:t>demander</w:t>
+      </w:r>
+      <w:r>
+        <w:t xml:space="preserve"> de l’</w:t>
+      </w:r>
+      <w:r>
+        <w:t>aide aux personnes du groupe pour pouvoir mener à bien nos différentes parties.</w:t>
       </w:r>
     </w:p>
     <w:sectPr>
-      <w:footerReference w:type="first" r:id="rId11"/>
+      <w:footerReference w:type="default" r:id="rId11"/>
+      <w:footerReference w:type="first" r:id="rId12"/>
       <w:pgSz w:w="11906" w:h="16838"/>
       <w:pgMar w:top="1417" w:right="1417" w:bottom="1417" w:left="1417" w:header="708" w:footer="708" w:gutter="0"/>
       <w:pgNumType w:start="0"/>
@@ -1812,6 +2065,119 @@
 
 <file path=word/footer1.xml><?xml version="1.0" encoding="utf-8"?>
 <w:ftr xmlns:wpc="http://schemas.microsoft.com/office/word/2010/wordprocessingCanvas" xmlns:cx="http://schemas.microsoft.com/office/drawing/2014/chartex" xmlns:cx1="http://schemas.microsoft.com/office/drawing/2015/9/8/chartex" xmlns:cx2="http://schemas.microsoft.com/office/drawing/2015/10/21/chartex" xmlns:cx3="http://schemas.microsoft.com/office/drawing/2016/5/9/chartex" xmlns:cx4="http://schemas.microsoft.com/office/drawing/2016/5/10/chartex" xmlns:cx5="http://schemas.microsoft.com/office/drawing/2016/5/11/chartex" xmlns:mc="http://schemas.openxmlformats.org/markup-compatibility/2006" xmlns:o="urn:schemas-microsoft-com:office:office" xmlns:r="http://schemas.openxmlformats.org/officeDocument/2006/relationships" xmlns:m="http://schemas.openxmlformats.org/officeDocument/2006/math" xmlns:v="urn:schemas-microsoft-com:vml" xmlns:wp14="http://schemas.microsoft.com/office/word/2010/wordprocessingDrawing" xmlns:wp="http://schemas.openxmlformats.org/drawingml/2006/wordprocessingDrawing" xmlns:w10="urn:schemas-microsoft-com:office:word" xmlns:w="http://schemas.openxmlformats.org/wordprocessingml/2006/main" xmlns:w14="http://schemas.microsoft.com/office/word/2010/wordml" xmlns:w15="http://schemas.microsoft.com/office/word/2012/wordml" xmlns:w16se="http://schemas.microsoft.com/office/word/2015/wordml/symex" xmlns:wpg="http://schemas.microsoft.com/office/word/2010/wordprocessingGroup" xmlns:wpi="http://schemas.microsoft.com/office/word/2010/wordprocessingInk" xmlns:wne="http://schemas.microsoft.com/office/word/2006/wordml" xmlns:wps="http://schemas.microsoft.com/office/word/2010/wordprocessingShape" mc:Ignorable="w14 w15 w16se wp14">
+  <w:tbl>
+    <w:tblPr>
+      <w:tblW w:w="5000" w:type="pct"/>
+      <w:jc w:val="right"/>
+      <w:tblCellMar>
+        <w:top w:w="115" w:type="dxa"/>
+        <w:left w:w="115" w:type="dxa"/>
+        <w:bottom w:w="115" w:type="dxa"/>
+        <w:right w:w="115" w:type="dxa"/>
+      </w:tblCellMar>
+      <w:tblLook w:val="04A0" w:firstRow="1" w:lastRow="0" w:firstColumn="1" w:lastColumn="0" w:noHBand="0" w:noVBand="1"/>
+    </w:tblPr>
+    <w:tblGrid>
+      <w:gridCol w:w="8618"/>
+      <w:gridCol w:w="454"/>
+    </w:tblGrid>
+    <w:tr>
+      <w:trPr>
+        <w:jc w:val="right"/>
+      </w:trPr>
+      <w:tc>
+        <w:tcPr>
+          <w:tcW w:w="4795" w:type="dxa"/>
+          <w:vAlign w:val="center"/>
+        </w:tcPr>
+        <w:sdt>
+          <w:sdtPr>
+            <w:rPr>
+              <w:caps/>
+              <w:color w:val="000000" w:themeColor="text1"/>
+              <w:lang w:val="en-US"/>
+            </w:rPr>
+            <w:alias w:val="Auteur"/>
+            <w:tag w:val=""/>
+            <w:id w:val="1534539408"/>
+            <w:placeholder>
+              <w:docPart w:val="6407BE60A7DE4BB1B8F23FC4D7139521"/>
+            </w:placeholder>
+            <w:dataBinding w:prefixMappings="xmlns:ns0='http://purl.org/dc/elements/1.1/' xmlns:ns1='http://schemas.openxmlformats.org/package/2006/metadata/core-properties' " w:xpath="/ns1:coreProperties[1]/ns0:creator[1]" w:storeItemID="{6C3C8BC8-F283-45AE-878A-BAB7291924A1}"/>
+            <w:text/>
+          </w:sdtPr>
+          <w:sdtContent>
+            <w:p>
+              <w:pPr>
+                <w:pStyle w:val="En-tte"/>
+                <w:jc w:val="right"/>
+                <w:rPr>
+                  <w:caps/>
+                  <w:color w:val="000000" w:themeColor="text1"/>
+                  <w:lang w:val="en-US"/>
+                </w:rPr>
+              </w:pPr>
+              <w:r>
+                <w:rPr>
+                  <w:caps/>
+                  <w:color w:val="000000" w:themeColor="text1"/>
+                  <w:lang w:val="en-US"/>
+                </w:rPr>
+                <w:t>Anthony LARDY, TROTTIER Arthur Florian sebille</w:t>
+              </w:r>
+            </w:p>
+          </w:sdtContent>
+        </w:sdt>
+      </w:tc>
+      <w:tc>
+        <w:tcPr>
+          <w:tcW w:w="250" w:type="pct"/>
+          <w:shd w:val="clear" w:color="auto" w:fill="ED7D31" w:themeFill="accent2"/>
+          <w:vAlign w:val="center"/>
+        </w:tcPr>
+        <w:p>
+          <w:pPr>
+            <w:pStyle w:val="Pieddepage"/>
+            <w:jc w:val="center"/>
+            <w:rPr>
+              <w:color w:val="FFFFFF" w:themeColor="background1"/>
+            </w:rPr>
+          </w:pPr>
+          <w:r>
+            <w:rPr>
+              <w:color w:val="FFFFFF" w:themeColor="background1"/>
+            </w:rPr>
+            <w:fldChar w:fldCharType="begin"/>
+          </w:r>
+          <w:r>
+            <w:rPr>
+              <w:color w:val="FFFFFF" w:themeColor="background1"/>
+            </w:rPr>
+            <w:instrText>PAGE   \* MERGEFORMAT</w:instrText>
+          </w:r>
+          <w:r>
+            <w:rPr>
+              <w:color w:val="FFFFFF" w:themeColor="background1"/>
+            </w:rPr>
+            <w:fldChar w:fldCharType="separate"/>
+          </w:r>
+          <w:r>
+            <w:rPr>
+              <w:noProof/>
+              <w:color w:val="FFFFFF" w:themeColor="background1"/>
+            </w:rPr>
+            <w:t>3</w:t>
+          </w:r>
+          <w:r>
+            <w:rPr>
+              <w:color w:val="FFFFFF" w:themeColor="background1"/>
+            </w:rPr>
+            <w:fldChar w:fldCharType="end"/>
+          </w:r>
+        </w:p>
+      </w:tc>
+    </w:tr>
+  </w:tbl>
   <w:p>
     <w:pPr>
       <w:pStyle w:val="Pieddepage"/>
@@ -1822,7 +2188,78 @@
         <w:lang w:eastAsia="fr-FR"/>
       </w:rPr>
       <w:drawing>
-        <wp:anchor distT="0" distB="0" distL="114300" distR="114300" simplePos="0" relativeHeight="251659264" behindDoc="0" locked="0" layoutInCell="1" allowOverlap="1">
+        <wp:anchor distT="0" distB="0" distL="114300" distR="114300" simplePos="0" relativeHeight="251660288" behindDoc="0" locked="0" layoutInCell="1" allowOverlap="1" wp14:anchorId="5FC77793" wp14:editId="02432922">
+          <wp:simplePos x="0" y="0"/>
+          <wp:positionH relativeFrom="margin">
+            <wp:align>left</wp:align>
+          </wp:positionH>
+          <wp:positionV relativeFrom="paragraph">
+            <wp:posOffset>-165735</wp:posOffset>
+          </wp:positionV>
+          <wp:extent cx="1221718" cy="561975"/>
+          <wp:effectExtent l="0" t="0" r="0" b="0"/>
+          <wp:wrapNone/>
+          <wp:docPr id="2" name="Image 2"/>
+          <wp:cNvGraphicFramePr>
+            <a:graphicFrameLocks xmlns:a="http://schemas.openxmlformats.org/drawingml/2006/main" noChangeAspect="1"/>
+          </wp:cNvGraphicFramePr>
+          <a:graphic xmlns:a="http://schemas.openxmlformats.org/drawingml/2006/main">
+            <a:graphicData uri="http://schemas.openxmlformats.org/drawingml/2006/picture">
+              <pic:pic xmlns:pic="http://schemas.openxmlformats.org/drawingml/2006/picture">
+                <pic:nvPicPr>
+                  <pic:cNvPr id="2" name="logoUdM.gif"/>
+                  <pic:cNvPicPr/>
+                </pic:nvPicPr>
+                <pic:blipFill>
+                  <a:blip r:embed="rId1">
+                    <a:extLst>
+                      <a:ext uri="{28A0092B-C50C-407E-A947-70E740481C1C}">
+                        <a14:useLocalDpi xmlns:a14="http://schemas.microsoft.com/office/drawing/2010/main" val="0"/>
+                      </a:ext>
+                    </a:extLst>
+                  </a:blip>
+                  <a:stretch>
+                    <a:fillRect/>
+                  </a:stretch>
+                </pic:blipFill>
+                <pic:spPr>
+                  <a:xfrm>
+                    <a:off x="0" y="0"/>
+                    <a:ext cx="1221718" cy="561975"/>
+                  </a:xfrm>
+                  <a:prstGeom prst="rect">
+                    <a:avLst/>
+                  </a:prstGeom>
+                </pic:spPr>
+              </pic:pic>
+            </a:graphicData>
+          </a:graphic>
+          <wp14:sizeRelH relativeFrom="margin">
+            <wp14:pctWidth>0</wp14:pctWidth>
+          </wp14:sizeRelH>
+          <wp14:sizeRelV relativeFrom="margin">
+            <wp14:pctHeight>0</wp14:pctHeight>
+          </wp14:sizeRelV>
+        </wp:anchor>
+      </w:drawing>
+    </w:r>
+  </w:p>
+</w:ftr>
+</file>
+
+<file path=word/footer2.xml><?xml version="1.0" encoding="utf-8"?>
+<w:ftr xmlns:wpc="http://schemas.microsoft.com/office/word/2010/wordprocessingCanvas" xmlns:cx="http://schemas.microsoft.com/office/drawing/2014/chartex" xmlns:cx1="http://schemas.microsoft.com/office/drawing/2015/9/8/chartex" xmlns:cx2="http://schemas.microsoft.com/office/drawing/2015/10/21/chartex" xmlns:cx3="http://schemas.microsoft.com/office/drawing/2016/5/9/chartex" xmlns:cx4="http://schemas.microsoft.com/office/drawing/2016/5/10/chartex" xmlns:cx5="http://schemas.microsoft.com/office/drawing/2016/5/11/chartex" xmlns:mc="http://schemas.openxmlformats.org/markup-compatibility/2006" xmlns:o="urn:schemas-microsoft-com:office:office" xmlns:r="http://schemas.openxmlformats.org/officeDocument/2006/relationships" xmlns:m="http://schemas.openxmlformats.org/officeDocument/2006/math" xmlns:v="urn:schemas-microsoft-com:vml" xmlns:wp14="http://schemas.microsoft.com/office/word/2010/wordprocessingDrawing" xmlns:wp="http://schemas.openxmlformats.org/drawingml/2006/wordprocessingDrawing" xmlns:w10="urn:schemas-microsoft-com:office:word" xmlns:w="http://schemas.openxmlformats.org/wordprocessingml/2006/main" xmlns:w14="http://schemas.microsoft.com/office/word/2010/wordml" xmlns:w15="http://schemas.microsoft.com/office/word/2012/wordml" xmlns:w16se="http://schemas.microsoft.com/office/word/2015/wordml/symex" xmlns:wpg="http://schemas.microsoft.com/office/word/2010/wordprocessingGroup" xmlns:wpi="http://schemas.microsoft.com/office/word/2010/wordprocessingInk" xmlns:wne="http://schemas.microsoft.com/office/word/2006/wordml" xmlns:wps="http://schemas.microsoft.com/office/word/2010/wordprocessingShape" mc:Ignorable="w14 w15 w16se wp14">
+  <w:p>
+    <w:pPr>
+      <w:pStyle w:val="Pieddepage"/>
+    </w:pPr>
+    <w:r>
+      <w:rPr>
+        <w:noProof/>
+        <w:lang w:eastAsia="fr-FR"/>
+      </w:rPr>
+      <w:drawing>
+        <wp:anchor distT="0" distB="0" distL="114300" distR="114300" simplePos="0" relativeHeight="251659264" behindDoc="0" locked="0" layoutInCell="1" allowOverlap="1" wp14:anchorId="658DB1F3" wp14:editId="07F0A4C1">
           <wp:simplePos x="0" y="0"/>
           <wp:positionH relativeFrom="margin">
             <wp:posOffset>-719249</wp:posOffset>
@@ -1883,7 +2320,7 @@
         <w:lang w:eastAsia="fr-FR"/>
       </w:rPr>
       <w:drawing>
-        <wp:anchor distT="0" distB="0" distL="114300" distR="114300" simplePos="0" relativeHeight="251658240" behindDoc="0" locked="0" layoutInCell="1" allowOverlap="1">
+        <wp:anchor distT="0" distB="0" distL="114300" distR="114300" simplePos="0" relativeHeight="251658240" behindDoc="0" locked="0" layoutInCell="1" allowOverlap="1" wp14:anchorId="35ED32B1" wp14:editId="67BE7B14">
           <wp:simplePos x="0" y="0"/>
           <wp:positionH relativeFrom="column">
             <wp:posOffset>5299936</wp:posOffset>
@@ -2457,6 +2894,560 @@
 </w:styles>
 </file>
 
+<file path=word/glossary/document.xml><?xml version="1.0" encoding="utf-8"?>
+<w:glossaryDocument xmlns:wpc="http://schemas.microsoft.com/office/word/2010/wordprocessingCanvas" xmlns:cx="http://schemas.microsoft.com/office/drawing/2014/chartex" xmlns:cx1="http://schemas.microsoft.com/office/drawing/2015/9/8/chartex" xmlns:cx2="http://schemas.microsoft.com/office/drawing/2015/10/21/chartex" xmlns:cx3="http://schemas.microsoft.com/office/drawing/2016/5/9/chartex" xmlns:cx4="http://schemas.microsoft.com/office/drawing/2016/5/10/chartex" xmlns:cx5="http://schemas.microsoft.com/office/drawing/2016/5/11/chartex" xmlns:mc="http://schemas.openxmlformats.org/markup-compatibility/2006" xmlns:o="urn:schemas-microsoft-com:office:office" xmlns:r="http://schemas.openxmlformats.org/officeDocument/2006/relationships" xmlns:m="http://schemas.openxmlformats.org/officeDocument/2006/math" xmlns:v="urn:schemas-microsoft-com:vml" xmlns:wp14="http://schemas.microsoft.com/office/word/2010/wordprocessingDrawing" xmlns:wp="http://schemas.openxmlformats.org/drawingml/2006/wordprocessingDrawing" xmlns:w10="urn:schemas-microsoft-com:office:word" xmlns:w="http://schemas.openxmlformats.org/wordprocessingml/2006/main" xmlns:w14="http://schemas.microsoft.com/office/word/2010/wordml" xmlns:w15="http://schemas.microsoft.com/office/word/2012/wordml" xmlns:w16se="http://schemas.microsoft.com/office/word/2015/wordml/symex" xmlns:wpg="http://schemas.microsoft.com/office/word/2010/wordprocessingGroup" xmlns:wpi="http://schemas.microsoft.com/office/word/2010/wordprocessingInk" xmlns:wne="http://schemas.microsoft.com/office/word/2006/wordml" xmlns:wps="http://schemas.microsoft.com/office/word/2010/wordprocessingShape" mc:Ignorable="w14 w15 w16se wp14">
+  <w:docParts>
+    <w:docPart>
+      <w:docPartPr>
+        <w:name w:val="6407BE60A7DE4BB1B8F23FC4D7139521"/>
+        <w:category>
+          <w:name w:val="Général"/>
+          <w:gallery w:val="placeholder"/>
+        </w:category>
+        <w:types>
+          <w:type w:val="bbPlcHdr"/>
+        </w:types>
+        <w:behaviors>
+          <w:behavior w:val="content"/>
+        </w:behaviors>
+        <w:guid w:val="{5240C743-4F0A-4B9F-AD2A-4B3E98EB3EE5}"/>
+      </w:docPartPr>
+      <w:docPartBody>
+        <w:p>
+          <w:pPr>
+            <w:pStyle w:val="6407BE60A7DE4BB1B8F23FC4D7139521"/>
+          </w:pPr>
+          <w:r>
+            <w:rPr>
+              <w:caps/>
+              <w:color w:val="FFFFFF" w:themeColor="background1"/>
+            </w:rPr>
+            <w:t>[Nom de l’auteur]</w:t>
+          </w:r>
+        </w:p>
+      </w:docPartBody>
+    </w:docPart>
+  </w:docParts>
+</w:glossaryDocument>
+</file>
+
+<file path=word/glossary/fontTable.xml><?xml version="1.0" encoding="utf-8"?>
+<w:fonts xmlns:mc="http://schemas.openxmlformats.org/markup-compatibility/2006" xmlns:r="http://schemas.openxmlformats.org/officeDocument/2006/relationships" xmlns:w="http://schemas.openxmlformats.org/wordprocessingml/2006/main" xmlns:w14="http://schemas.microsoft.com/office/word/2010/wordml" xmlns:w15="http://schemas.microsoft.com/office/word/2012/wordml" xmlns:w16se="http://schemas.microsoft.com/office/word/2015/wordml/symex" mc:Ignorable="w14 w15 w16se">
+  <w:font w:name="Calibri">
+    <w:panose1 w:val="020F0502020204030204"/>
+    <w:charset w:val="00"/>
+    <w:family w:val="swiss"/>
+    <w:pitch w:val="variable"/>
+    <w:sig w:usb0="E0002AFF" w:usb1="C000247B" w:usb2="00000009" w:usb3="00000000" w:csb0="000001FF" w:csb1="00000000"/>
+  </w:font>
+  <w:font w:name="Times New Roman">
+    <w:panose1 w:val="02020603050405020304"/>
+    <w:charset w:val="00"/>
+    <w:family w:val="roman"/>
+    <w:pitch w:val="variable"/>
+    <w:sig w:usb0="E0002AFF" w:usb1="C0007841" w:usb2="00000009" w:usb3="00000000" w:csb0="000001FF" w:csb1="00000000"/>
+  </w:font>
+  <w:font w:name="Calibri Light">
+    <w:panose1 w:val="020F0302020204030204"/>
+    <w:charset w:val="00"/>
+    <w:family w:val="swiss"/>
+    <w:pitch w:val="variable"/>
+    <w:sig w:usb0="E0002AFF" w:usb1="C000247B" w:usb2="00000009" w:usb3="00000000" w:csb0="000001FF" w:csb1="00000000"/>
+  </w:font>
+</w:fonts>
+</file>
+
+<file path=word/glossary/settings.xml><?xml version="1.0" encoding="utf-8"?>
+<w:settings xmlns:mc="http://schemas.openxmlformats.org/markup-compatibility/2006" xmlns:o="urn:schemas-microsoft-com:office:office" xmlns:r="http://schemas.openxmlformats.org/officeDocument/2006/relationships" xmlns:m="http://schemas.openxmlformats.org/officeDocument/2006/math" xmlns:v="urn:schemas-microsoft-com:vml" xmlns:w10="urn:schemas-microsoft-com:office:word" xmlns:w="http://schemas.openxmlformats.org/wordprocessingml/2006/main" xmlns:w14="http://schemas.microsoft.com/office/word/2010/wordml" xmlns:w15="http://schemas.microsoft.com/office/word/2012/wordml" xmlns:w16se="http://schemas.microsoft.com/office/word/2015/wordml/symex" xmlns:sl="http://schemas.openxmlformats.org/schemaLibrary/2006/main" mc:Ignorable="w14 w15 w16se">
+  <w:view w:val="normal"/>
+  <w:defaultTabStop w:val="708"/>
+  <w:hyphenationZone w:val="425"/>
+  <w:characterSpacingControl w:val="doNotCompress"/>
+  <w:compat>
+    <w:useFELayout/>
+    <w:compatSetting w:name="compatibilityMode" w:uri="http://schemas.microsoft.com/office/word" w:val="15"/>
+    <w:compatSetting w:name="overrideTableStyleFontSizeAndJustification" w:uri="http://schemas.microsoft.com/office/word" w:val="1"/>
+    <w:compatSetting w:name="enableOpenTypeFeatures" w:uri="http://schemas.microsoft.com/office/word" w:val="1"/>
+    <w:compatSetting w:name="doNotFlipMirrorIndents" w:uri="http://schemas.microsoft.com/office/word" w:val="1"/>
+    <w:compatSetting w:name="differentiateMultirowTableHeaders" w:uri="http://schemas.microsoft.com/office/word" w:val="1"/>
+  </w:compat>
+  <w:rsids>
+    <w:rsidRoot w:val="002A712D"/>
+    <w:rsid w:val="002A712D"/>
+  </w:rsids>
+  <m:mathPr>
+    <m:mathFont m:val="Cambria Math"/>
+    <m:brkBin m:val="before"/>
+    <m:brkBinSub m:val="--"/>
+    <m:smallFrac m:val="0"/>
+    <m:dispDef/>
+    <m:lMargin m:val="0"/>
+    <m:rMargin m:val="0"/>
+    <m:defJc m:val="centerGroup"/>
+    <m:wrapIndent m:val="1440"/>
+    <m:intLim m:val="subSup"/>
+    <m:naryLim m:val="undOvr"/>
+  </m:mathPr>
+  <w:themeFontLang w:val="fr-FR"/>
+  <w:clrSchemeMapping w:bg1="light1" w:t1="dark1" w:bg2="light2" w:t2="dark2" w:accent1="accent1" w:accent2="accent2" w:accent3="accent3" w:accent4="accent4" w:accent5="accent5" w:accent6="accent6" w:hyperlink="hyperlink" w:followedHyperlink="followedHyperlink"/>
+  <w:decimalSymbol w:val=","/>
+  <w:listSeparator w:val=";"/>
+  <w15:chartTrackingRefBased/>
+</w:settings>
+</file>
+
+<file path=word/glossary/styles.xml><?xml version="1.0" encoding="utf-8"?>
+<w:styles xmlns:mc="http://schemas.openxmlformats.org/markup-compatibility/2006" xmlns:r="http://schemas.openxmlformats.org/officeDocument/2006/relationships" xmlns:w="http://schemas.openxmlformats.org/wordprocessingml/2006/main" xmlns:w14="http://schemas.microsoft.com/office/word/2010/wordml" xmlns:w15="http://schemas.microsoft.com/office/word/2012/wordml" xmlns:w16se="http://schemas.microsoft.com/office/word/2015/wordml/symex" mc:Ignorable="w14 w15 w16se">
+  <w:docDefaults>
+    <w:rPrDefault>
+      <w:rPr>
+        <w:rFonts w:asciiTheme="minorHAnsi" w:eastAsiaTheme="minorEastAsia" w:hAnsiTheme="minorHAnsi" w:cstheme="minorBidi"/>
+        <w:sz w:val="22"/>
+        <w:szCs w:val="22"/>
+        <w:lang w:val="fr-FR" w:eastAsia="fr-FR" w:bidi="ar-SA"/>
+      </w:rPr>
+    </w:rPrDefault>
+    <w:pPrDefault>
+      <w:pPr>
+        <w:spacing w:after="160" w:line="259" w:lineRule="auto"/>
+      </w:pPr>
+    </w:pPrDefault>
+  </w:docDefaults>
+  <w:latentStyles w:defLockedState="0" w:defUIPriority="99" w:defSemiHidden="0" w:defUnhideWhenUsed="0" w:defQFormat="0" w:count="374">
+    <w:lsdException w:name="Normal" w:uiPriority="0" w:qFormat="1"/>
+    <w:lsdException w:name="heading 1" w:uiPriority="9" w:qFormat="1"/>
+    <w:lsdException w:name="heading 2" w:semiHidden="1" w:uiPriority="9" w:unhideWhenUsed="1" w:qFormat="1"/>
+    <w:lsdException w:name="heading 3" w:semiHidden="1" w:uiPriority="9" w:unhideWhenUsed="1" w:qFormat="1"/>
+    <w:lsdException w:name="heading 4" w:semiHidden="1" w:uiPriority="9" w:unhideWhenUsed="1" w:qFormat="1"/>
+    <w:lsdException w:name="heading 5" w:semiHidden="1" w:uiPriority="9" w:unhideWhenUsed="1" w:qFormat="1"/>
+    <w:lsdException w:name="heading 6" w:semiHidden="1" w:uiPriority="9" w:unhideWhenUsed="1" w:qFormat="1"/>
+    <w:lsdException w:name="heading 7" w:semiHidden="1" w:uiPriority="9" w:unhideWhenUsed="1" w:qFormat="1"/>
+    <w:lsdException w:name="heading 8" w:semiHidden="1" w:uiPriority="9" w:unhideWhenUsed="1" w:qFormat="1"/>
+    <w:lsdException w:name="heading 9" w:semiHidden="1" w:uiPriority="9" w:unhideWhenUsed="1" w:qFormat="1"/>
+    <w:lsdException w:name="index 1" w:semiHidden="1" w:unhideWhenUsed="1"/>
+    <w:lsdException w:name="index 2" w:semiHidden="1" w:unhideWhenUsed="1"/>
+    <w:lsdException w:name="index 3" w:semiHidden="1" w:unhideWhenUsed="1"/>
+    <w:lsdException w:name="index 4" w:semiHidden="1" w:unhideWhenUsed="1"/>
+    <w:lsdException w:name="index 5" w:semiHidden="1" w:unhideWhenUsed="1"/>
+    <w:lsdException w:name="index 6" w:semiHidden="1" w:unhideWhenUsed="1"/>
+    <w:lsdException w:name="index 7" w:semiHidden="1" w:unhideWhenUsed="1"/>
+    <w:lsdException w:name="index 8" w:semiHidden="1" w:unhideWhenUsed="1"/>
+    <w:lsdException w:name="index 9" w:semiHidden="1" w:unhideWhenUsed="1"/>
+    <w:lsdException w:name="toc 1" w:semiHidden="1" w:uiPriority="39" w:unhideWhenUsed="1"/>
+    <w:lsdException w:name="toc 2" w:semiHidden="1" w:uiPriority="39" w:unhideWhenUsed="1"/>
+    <w:lsdException w:name="toc 3" w:semiHidden="1" w:uiPriority="39" w:unhideWhenUsed="1"/>
+    <w:lsdException w:name="toc 4" w:semiHidden="1" w:uiPriority="39" w:unhideWhenUsed="1"/>
+    <w:lsdException w:name="toc 5" w:semiHidden="1" w:uiPriority="39" w:unhideWhenUsed="1"/>
+    <w:lsdException w:name="toc 6" w:semiHidden="1" w:uiPriority="39" w:unhideWhenUsed="1"/>
+    <w:lsdException w:name="toc 7" w:semiHidden="1" w:uiPriority="39" w:unhideWhenUsed="1"/>
+    <w:lsdException w:name="toc 8" w:semiHidden="1" w:uiPriority="39" w:unhideWhenUsed="1"/>
+    <w:lsdException w:name="toc 9" w:semiHidden="1" w:uiPriority="39" w:unhideWhenUsed="1"/>
+    <w:lsdException w:name="Normal Indent" w:semiHidden="1" w:unhideWhenUsed="1"/>
+    <w:lsdException w:name="footnote text" w:semiHidden="1" w:unhideWhenUsed="1"/>
+    <w:lsdException w:name="annotation text" w:semiHidden="1" w:unhideWhenUsed="1"/>
+    <w:lsdException w:name="header" w:semiHidden="1" w:unhideWhenUsed="1"/>
+    <w:lsdException w:name="footer" w:semiHidden="1" w:unhideWhenUsed="1"/>
+    <w:lsdException w:name="index heading" w:semiHidden="1" w:unhideWhenUsed="1"/>
+    <w:lsdException w:name="caption" w:semiHidden="1" w:uiPriority="35" w:unhideWhenUsed="1" w:qFormat="1"/>
+    <w:lsdException w:name="table of figures" w:semiHidden="1" w:unhideWhenUsed="1"/>
+    <w:lsdException w:name="envelope address" w:semiHidden="1" w:unhideWhenUsed="1"/>
+    <w:lsdException w:name="envelope return" w:semiHidden="1" w:unhideWhenUsed="1"/>
+    <w:lsdException w:name="footnote reference" w:semiHidden="1" w:unhideWhenUsed="1"/>
+    <w:lsdException w:name="annotation reference" w:semiHidden="1" w:unhideWhenUsed="1"/>
+    <w:lsdException w:name="line number" w:semiHidden="1" w:unhideWhenUsed="1"/>
+    <w:lsdException w:name="page number" w:semiHidden="1" w:unhideWhenUsed="1"/>
+    <w:lsdException w:name="endnote reference" w:semiHidden="1" w:unhideWhenUsed="1"/>
+    <w:lsdException w:name="endnote text" w:semiHidden="1" w:unhideWhenUsed="1"/>
+    <w:lsdException w:name="table of authorities" w:semiHidden="1" w:unhideWhenUsed="1"/>
+    <w:lsdException w:name="macro" w:semiHidden="1" w:unhideWhenUsed="1"/>
+    <w:lsdException w:name="toa heading" w:semiHidden="1" w:unhideWhenUsed="1"/>
+    <w:lsdException w:name="List" w:semiHidden="1" w:unhideWhenUsed="1"/>
+    <w:lsdException w:name="List Bullet" w:semiHidden="1" w:unhideWhenUsed="1"/>
+    <w:lsdException w:name="List Number" w:semiHidden="1" w:unhideWhenUsed="1"/>
+    <w:lsdException w:name="List 2" w:semiHidden="1" w:unhideWhenUsed="1"/>
+    <w:lsdException w:name="List 3" w:semiHidden="1" w:unhideWhenUsed="1"/>
+    <w:lsdException w:name="List 4" w:semiHidden="1" w:unhideWhenUsed="1"/>
+    <w:lsdException w:name="List 5" w:semiHidden="1" w:unhideWhenUsed="1"/>
+    <w:lsdException w:name="List Bullet 2" w:semiHidden="1" w:unhideWhenUsed="1"/>
+    <w:lsdException w:name="List Bullet 3" w:semiHidden="1" w:unhideWhenUsed="1"/>
+    <w:lsdException w:name="List Bullet 4" w:semiHidden="1" w:unhideWhenUsed="1"/>
+    <w:lsdException w:name="List Bullet 5" w:semiHidden="1" w:unhideWhenUsed="1"/>
+    <w:lsdException w:name="List Number 2" w:semiHidden="1" w:unhideWhenUsed="1"/>
+    <w:lsdException w:name="List Number 3" w:semiHidden="1" w:unhideWhenUsed="1"/>
+    <w:lsdException w:name="List Number 4" w:semiHidden="1" w:unhideWhenUsed="1"/>
+    <w:lsdException w:name="List Number 5" w:semiHidden="1" w:unhideWhenUsed="1"/>
+    <w:lsdException w:name="Title" w:uiPriority="10" w:qFormat="1"/>
+    <w:lsdException w:name="Closing" w:semiHidden="1" w:unhideWhenUsed="1"/>
+    <w:lsdException w:name="Signature" w:semiHidden="1" w:unhideWhenUsed="1"/>
+    <w:lsdException w:name="Default Paragraph Font" w:semiHidden="1" w:uiPriority="1" w:unhideWhenUsed="1"/>
+    <w:lsdException w:name="Body Text" w:semiHidden="1" w:unhideWhenUsed="1"/>
+    <w:lsdException w:name="Body Text Indent" w:semiHidden="1" w:unhideWhenUsed="1"/>
+    <w:lsdException w:name="List Continue" w:semiHidden="1" w:unhideWhenUsed="1"/>
+    <w:lsdException w:name="List Continue 2" w:semiHidden="1" w:unhideWhenUsed="1"/>
+    <w:lsdException w:name="List Continue 3" w:semiHidden="1" w:unhideWhenUsed="1"/>
+    <w:lsdException w:name="List Continue 4" w:semiHidden="1" w:unhideWhenUsed="1"/>
+    <w:lsdException w:name="List Continue 5" w:semiHidden="1" w:unhideWhenUsed="1"/>
+    <w:lsdException w:name="Message Header" w:semiHidden="1" w:unhideWhenUsed="1"/>
+    <w:lsdException w:name="Subtitle" w:uiPriority="11" w:qFormat="1"/>
+    <w:lsdException w:name="Salutation" w:semiHidden="1" w:unhideWhenUsed="1"/>
+    <w:lsdException w:name="Date" w:semiHidden="1" w:unhideWhenUsed="1"/>
+    <w:lsdException w:name="Body Text First Indent" w:semiHidden="1" w:unhideWhenUsed="1"/>
+    <w:lsdException w:name="Body Text First Indent 2" w:semiHidden="1" w:unhideWhenUsed="1"/>
+    <w:lsdException w:name="Note Heading" w:semiHidden="1" w:unhideWhenUsed="1"/>
+    <w:lsdException w:name="Body Text 2" w:semiHidden="1" w:unhideWhenUsed="1"/>
+    <w:lsdException w:name="Body Text 3" w:semiHidden="1" w:unhideWhenUsed="1"/>
+    <w:lsdException w:name="Body Text Indent 2" w:semiHidden="1" w:unhideWhenUsed="1"/>
+    <w:lsdException w:name="Body Text Indent 3" w:semiHidden="1" w:unhideWhenUsed="1"/>
+    <w:lsdException w:name="Block Text" w:semiHidden="1" w:unhideWhenUsed="1"/>
+    <w:lsdException w:name="Hyperlink" w:semiHidden="1" w:unhideWhenUsed="1"/>
+    <w:lsdException w:name="FollowedHyperlink" w:semiHidden="1" w:unhideWhenUsed="1"/>
+    <w:lsdException w:name="Strong" w:uiPriority="22" w:qFormat="1"/>
+    <w:lsdException w:name="Emphasis" w:uiPriority="20" w:qFormat="1"/>
+    <w:lsdException w:name="Document Map" w:semiHidden="1" w:unhideWhenUsed="1"/>
+    <w:lsdException w:name="Plain Text" w:semiHidden="1" w:unhideWhenUsed="1"/>
+    <w:lsdException w:name="E-mail Signature" w:semiHidden="1" w:unhideWhenUsed="1"/>
+    <w:lsdException w:name="HTML Top of Form" w:semiHidden="1" w:unhideWhenUsed="1"/>
+    <w:lsdException w:name="HTML Bottom of Form" w:semiHidden="1" w:unhideWhenUsed="1"/>
+    <w:lsdException w:name="Normal (Web)" w:semiHidden="1" w:unhideWhenUsed="1"/>
+    <w:lsdException w:name="HTML Acronym" w:semiHidden="1" w:unhideWhenUsed="1"/>
+    <w:lsdException w:name="HTML Address" w:semiHidden="1" w:unhideWhenUsed="1"/>
+    <w:lsdException w:name="HTML Cite" w:semiHidden="1" w:unhideWhenUsed="1"/>
+    <w:lsdException w:name="HTML Code" w:semiHidden="1" w:unhideWhenUsed="1"/>
+    <w:lsdException w:name="HTML Definition" w:semiHidden="1" w:unhideWhenUsed="1"/>
+    <w:lsdException w:name="HTML Keyboard" w:semiHidden="1" w:unhideWhenUsed="1"/>
+    <w:lsdException w:name="HTML Preformatted" w:semiHidden="1" w:unhideWhenUsed="1"/>
+    <w:lsdException w:name="HTML Sample" w:semiHidden="1" w:unhideWhenUsed="1"/>
+    <w:lsdException w:name="HTML Typewriter" w:semiHidden="1" w:unhideWhenUsed="1"/>
+    <w:lsdException w:name="HTML Variable" w:semiHidden="1" w:unhideWhenUsed="1"/>
+    <w:lsdException w:name="Normal Table" w:semiHidden="1" w:unhideWhenUsed="1"/>
+    <w:lsdException w:name="annotation subject" w:semiHidden="1" w:unhideWhenUsed="1"/>
+    <w:lsdException w:name="No List" w:semiHidden="1" w:unhideWhenUsed="1"/>
+    <w:lsdException w:name="Outline List 1" w:semiHidden="1" w:unhideWhenUsed="1"/>
+    <w:lsdException w:name="Outline List 2" w:semiHidden="1" w:unhideWhenUsed="1"/>
+    <w:lsdException w:name="Outline List 3" w:semiHidden="1" w:unhideWhenUsed="1"/>
+    <w:lsdException w:name="Table Simple 1" w:semiHidden="1" w:unhideWhenUsed="1"/>
+    <w:lsdException w:name="Table Simple 2" w:semiHidden="1" w:unhideWhenUsed="1"/>
+    <w:lsdException w:name="Table Simple 3" w:semiHidden="1" w:unhideWhenUsed="1"/>
+    <w:lsdException w:name="Table Classic 1" w:semiHidden="1" w:unhideWhenUsed="1"/>
+    <w:lsdException w:name="Table Classic 2" w:semiHidden="1" w:unhideWhenUsed="1"/>
+    <w:lsdException w:name="Table Classic 3" w:semiHidden="1" w:unhideWhenUsed="1"/>
+    <w:lsdException w:name="Table Classic 4" w:semiHidden="1" w:unhideWhenUsed="1"/>
+    <w:lsdException w:name="Table Colorful 1" w:semiHidden="1" w:unhideWhenUsed="1"/>
+    <w:lsdException w:name="Table Colorful 2" w:semiHidden="1" w:unhideWhenUsed="1"/>
+    <w:lsdException w:name="Table Colorful 3" w:semiHidden="1" w:unhideWhenUsed="1"/>
+    <w:lsdException w:name="Table Columns 1" w:semiHidden="1" w:unhideWhenUsed="1"/>
+    <w:lsdException w:name="Table Columns 2" w:semiHidden="1" w:unhideWhenUsed="1"/>
+    <w:lsdException w:name="Table Columns 3" w:semiHidden="1" w:unhideWhenUsed="1"/>
+    <w:lsdException w:name="Table Columns 4" w:semiHidden="1" w:unhideWhenUsed="1"/>
+    <w:lsdException w:name="Table Columns 5" w:semiHidden="1" w:unhideWhenUsed="1"/>
+    <w:lsdException w:name="Table Grid 1" w:semiHidden="1" w:unhideWhenUsed="1"/>
+    <w:lsdException w:name="Table Grid 2" w:semiHidden="1" w:unhideWhenUsed="1"/>
+    <w:lsdException w:name="Table Grid 3" w:semiHidden="1" w:unhideWhenUsed="1"/>
+    <w:lsdException w:name="Table Grid 4" w:semiHidden="1" w:unhideWhenUsed="1"/>
+    <w:lsdException w:name="Table Grid 5" w:semiHidden="1" w:unhideWhenUsed="1"/>
+    <w:lsdException w:name="Table Grid 6" w:semiHidden="1" w:unhideWhenUsed="1"/>
+    <w:lsdException w:name="Table Grid 7" w:semiHidden="1" w:unhideWhenUsed="1"/>
+    <w:lsdException w:name="Table Grid 8" w:semiHidden="1" w:unhideWhenUsed="1"/>
+    <w:lsdException w:name="Table List 1" w:semiHidden="1" w:unhideWhenUsed="1"/>
+    <w:lsdException w:name="Table List 2" w:semiHidden="1" w:unhideWhenUsed="1"/>
+    <w:lsdException w:name="Table List 3" w:semiHidden="1" w:unhideWhenUsed="1"/>
+    <w:lsdException w:name="Table List 4" w:semiHidden="1" w:unhideWhenUsed="1"/>
+    <w:lsdException w:name="Table List 5" w:semiHidden="1" w:unhideWhenUsed="1"/>
+    <w:lsdException w:name="Table List 6" w:semiHidden="1" w:unhideWhenUsed="1"/>
+    <w:lsdException w:name="Table List 7" w:semiHidden="1" w:unhideWhenUsed="1"/>
+    <w:lsdException w:name="Table List 8" w:semiHidden="1" w:unhideWhenUsed="1"/>
+    <w:lsdException w:name="Table 3D effects 1" w:semiHidden="1" w:unhideWhenUsed="1"/>
+    <w:lsdException w:name="Table 3D effects 2" w:semiHidden="1" w:unhideWhenUsed="1"/>
+    <w:lsdException w:name="Table 3D effects 3" w:semiHidden="1" w:unhideWhenUsed="1"/>
+    <w:lsdException w:name="Table Contemporary" w:semiHidden="1" w:unhideWhenUsed="1"/>
+    <w:lsdException w:name="Table Elegant" w:semiHidden="1" w:unhideWhenUsed="1"/>
+    <w:lsdException w:name="Table Professional" w:semiHidden="1" w:unhideWhenUsed="1"/>
+    <w:lsdException w:name="Table Subtle 1" w:semiHidden="1" w:unhideWhenUsed="1"/>
+    <w:lsdException w:name="Table Subtle 2" w:semiHidden="1" w:unhideWhenUsed="1"/>
+    <w:lsdException w:name="Table Web 1" w:semiHidden="1" w:unhideWhenUsed="1"/>
+    <w:lsdException w:name="Table Web 2" w:semiHidden="1" w:unhideWhenUsed="1"/>
+    <w:lsdException w:name="Table Web 3" w:semiHidden="1" w:unhideWhenUsed="1"/>
+    <w:lsdException w:name="Balloon Text" w:semiHidden="1" w:unhideWhenUsed="1"/>
+    <w:lsdException w:name="Table Grid" w:uiPriority="39"/>
+    <w:lsdException w:name="Table Theme" w:semiHidden="1" w:unhideWhenUsed="1"/>
+    <w:lsdException w:name="Placeholder Text" w:semiHidden="1"/>
+    <w:lsdException w:name="No Spacing" w:uiPriority="1" w:qFormat="1"/>
+    <w:lsdException w:name="Light Shading" w:uiPriority="60"/>
+    <w:lsdException w:name="Light List" w:uiPriority="61"/>
+    <w:lsdException w:name="Light Grid" w:uiPriority="62"/>
+    <w:lsdException w:name="Medium Shading 1" w:uiPriority="63"/>
+    <w:lsdException w:name="Medium Shading 2" w:uiPriority="64"/>
+    <w:lsdException w:name="Medium List 1" w:uiPriority="65"/>
+    <w:lsdException w:name="Medium List 2" w:uiPriority="66"/>
+    <w:lsdException w:name="Medium Grid 1" w:uiPriority="67"/>
+    <w:lsdException w:name="Medium Grid 2" w:uiPriority="68"/>
+    <w:lsdException w:name="Medium Grid 3" w:uiPriority="69"/>
+    <w:lsdException w:name="Dark List" w:uiPriority="70"/>
+    <w:lsdException w:name="Colorful Shading" w:uiPriority="71"/>
+    <w:lsdException w:name="Colorful List" w:uiPriority="72"/>
+    <w:lsdException w:name="Colorful Grid" w:uiPriority="73"/>
+    <w:lsdException w:name="Light Shading Accent 1" w:uiPriority="60"/>
+    <w:lsdException w:name="Light List Accent 1" w:uiPriority="61"/>
+    <w:lsdException w:name="Light Grid Accent 1" w:uiPriority="62"/>
+    <w:lsdException w:name="Medium Shading 1 Accent 1" w:uiPriority="63"/>
+    <w:lsdException w:name="Medium Shading 2 Accent 1" w:uiPriority="64"/>
+    <w:lsdException w:name="Medium List 1 Accent 1" w:uiPriority="65"/>
+    <w:lsdException w:name="Revision" w:semiHidden="1"/>
+    <w:lsdException w:name="List Paragraph" w:uiPriority="34" w:qFormat="1"/>
+    <w:lsdException w:name="Quote" w:uiPriority="29" w:qFormat="1"/>
+    <w:lsdException w:name="Intense Quote" w:uiPriority="30" w:qFormat="1"/>
+    <w:lsdException w:name="Medium List 2 Accent 1" w:uiPriority="66"/>
+    <w:lsdException w:name="Medium Grid 1 Accent 1" w:uiPriority="67"/>
+    <w:lsdException w:name="Medium Grid 2 Accent 1" w:uiPriority="68"/>
+    <w:lsdException w:name="Medium Grid 3 Accent 1" w:uiPriority="69"/>
+    <w:lsdException w:name="Dark List Accent 1" w:uiPriority="70"/>
+    <w:lsdException w:name="Colorful Shading Accent 1" w:uiPriority="71"/>
+    <w:lsdException w:name="Colorful List Accent 1" w:uiPriority="72"/>
+    <w:lsdException w:name="Colorful Grid Accent 1" w:uiPriority="73"/>
+    <w:lsdException w:name="Light Shading Accent 2" w:uiPriority="60"/>
+    <w:lsdException w:name="Light List Accent 2" w:uiPriority="61"/>
+    <w:lsdException w:name="Light Grid Accent 2" w:uiPriority="62"/>
+    <w:lsdException w:name="Medium Shading 1 Accent 2" w:uiPriority="63"/>
+    <w:lsdException w:name="Medium Shading 2 Accent 2" w:uiPriority="64"/>
+    <w:lsdException w:name="Medium List 1 Accent 2" w:uiPriority="65"/>
+    <w:lsdException w:name="Medium List 2 Accent 2" w:uiPriority="66"/>
+    <w:lsdException w:name="Medium Grid 1 Accent 2" w:uiPriority="67"/>
+    <w:lsdException w:name="Medium Grid 2 Accent 2" w:uiPriority="68"/>
+    <w:lsdException w:name="Medium Grid 3 Accent 2" w:uiPriority="69"/>
+    <w:lsdException w:name="Dark List Accent 2" w:uiPriority="70"/>
+    <w:lsdException w:name="Colorful Shading Accent 2" w:uiPriority="71"/>
+    <w:lsdException w:name="Colorful List Accent 2" w:uiPriority="72"/>
+    <w:lsdException w:name="Colorful Grid Accent 2" w:uiPriority="73"/>
+    <w:lsdException w:name="Light Shading Accent 3" w:uiPriority="60"/>
+    <w:lsdException w:name="Light List Accent 3" w:uiPriority="61"/>
+    <w:lsdException w:name="Light Grid Accent 3" w:uiPriority="62"/>
+    <w:lsdException w:name="Medium Shading 1 Accent 3" w:uiPriority="63"/>
+    <w:lsdException w:name="Medium Shading 2 Accent 3" w:uiPriority="64"/>
+    <w:lsdException w:name="Medium List 1 Accent 3" w:uiPriority="65"/>
+    <w:lsdException w:name="Medium List 2 Accent 3" w:uiPriority="66"/>
+    <w:lsdException w:name="Medium Grid 1 Accent 3" w:uiPriority="67"/>
+    <w:lsdException w:name="Medium Grid 2 Accent 3" w:uiPriority="68"/>
+    <w:lsdException w:name="Medium Grid 3 Accent 3" w:uiPriority="69"/>
+    <w:lsdException w:name="Dark List Accent 3" w:uiPriority="70"/>
+    <w:lsdException w:name="Colorful Shading Accent 3" w:uiPriority="71"/>
+    <w:lsdException w:name="Colorful List Accent 3" w:uiPriority="72"/>
+    <w:lsdException w:name="Colorful Grid Accent 3" w:uiPriority="73"/>
+    <w:lsdException w:name="Light Shading Accent 4" w:uiPriority="60"/>
+    <w:lsdException w:name="Light List Accent 4" w:uiPriority="61"/>
+    <w:lsdException w:name="Light Grid Accent 4" w:uiPriority="62"/>
+    <w:lsdException w:name="Medium Shading 1 Accent 4" w:uiPriority="63"/>
+    <w:lsdException w:name="Medium Shading 2 Accent 4" w:uiPriority="64"/>
+    <w:lsdException w:name="Medium List 1 Accent 4" w:uiPriority="65"/>
+    <w:lsdException w:name="Medium List 2 Accent 4" w:uiPriority="66"/>
+    <w:lsdException w:name="Medium Grid 1 Accent 4" w:uiPriority="67"/>
+    <w:lsdException w:name="Medium Grid 2 Accent 4" w:uiPriority="68"/>
+    <w:lsdException w:name="Medium Grid 3 Accent 4" w:uiPriority="69"/>
+    <w:lsdException w:name="Dark List Accent 4" w:uiPriority="70"/>
+    <w:lsdException w:name="Colorful Shading Accent 4" w:uiPriority="71"/>
+    <w:lsdException w:name="Colorful List Accent 4" w:uiPriority="72"/>
+    <w:lsdException w:name="Colorful Grid Accent 4" w:uiPriority="73"/>
+    <w:lsdException w:name="Light Shading Accent 5" w:uiPriority="60"/>
+    <w:lsdException w:name="Light List Accent 5" w:uiPriority="61"/>
+    <w:lsdException w:name="Light Grid Accent 5" w:uiPriority="62"/>
+    <w:lsdException w:name="Medium Shading 1 Accent 5" w:uiPriority="63"/>
+    <w:lsdException w:name="Medium Shading 2 Accent 5" w:uiPriority="64"/>
+    <w:lsdException w:name="Medium List 1 Accent 5" w:uiPriority="65"/>
+    <w:lsdException w:name="Medium List 2 Accent 5" w:uiPriority="66"/>
+    <w:lsdException w:name="Medium Grid 1 Accent 5" w:uiPriority="67"/>
+    <w:lsdException w:name="Medium Grid 2 Accent 5" w:uiPriority="68"/>
+    <w:lsdException w:name="Medium Grid 3 Accent 5" w:uiPriority="69"/>
+    <w:lsdException w:name="Dark List Accent 5" w:uiPriority="70"/>
+    <w:lsdException w:name="Colorful Shading Accent 5" w:uiPriority="71"/>
+    <w:lsdException w:name="Colorful List Accent 5" w:uiPriority="72"/>
+    <w:lsdException w:name="Colorful Grid Accent 5" w:uiPriority="73"/>
+    <w:lsdException w:name="Light Shading Accent 6" w:uiPriority="60"/>
+    <w:lsdException w:name="Light List Accent 6" w:uiPriority="61"/>
+    <w:lsdException w:name="Light Grid Accent 6" w:uiPriority="62"/>
+    <w:lsdException w:name="Medium Shading 1 Accent 6" w:uiPriority="63"/>
+    <w:lsdException w:name="Medium Shading 2 Accent 6" w:uiPriority="64"/>
+    <w:lsdException w:name="Medium List 1 Accent 6" w:uiPriority="65"/>
+    <w:lsdException w:name="Medium List 2 Accent 6" w:uiPriority="66"/>
+    <w:lsdException w:name="Medium Grid 1 Accent 6" w:uiPriority="67"/>
+    <w:lsdException w:name="Medium Grid 2 Accent 6" w:uiPriority="68"/>
+    <w:lsdException w:name="Medium Grid 3 Accent 6" w:uiPriority="69"/>
+    <w:lsdException w:name="Dark List Accent 6" w:uiPriority="70"/>
+    <w:lsdException w:name="Colorful Shading Accent 6" w:uiPriority="71"/>
+    <w:lsdException w:name="Colorful List Accent 6" w:uiPriority="72"/>
+    <w:lsdException w:name="Colorful Grid Accent 6" w:uiPriority="73"/>
+    <w:lsdException w:name="Subtle Emphasis" w:uiPriority="19" w:qFormat="1"/>
+    <w:lsdException w:name="Intense Emphasis" w:uiPriority="21" w:qFormat="1"/>
+    <w:lsdException w:name="Subtle Reference" w:uiPriority="31" w:qFormat="1"/>
+    <w:lsdException w:name="Intense Reference" w:uiPriority="32" w:qFormat="1"/>
+    <w:lsdException w:name="Book Title" w:uiPriority="33" w:qFormat="1"/>
+    <w:lsdException w:name="Bibliography" w:semiHidden="1" w:uiPriority="37" w:unhideWhenUsed="1"/>
+    <w:lsdException w:name="TOC Heading" w:semiHidden="1" w:uiPriority="39" w:unhideWhenUsed="1" w:qFormat="1"/>
+    <w:lsdException w:name="Plain Table 1" w:uiPriority="41"/>
+    <w:lsdException w:name="Plain Table 2" w:uiPriority="42"/>
+    <w:lsdException w:name="Plain Table 3" w:uiPriority="43"/>
+    <w:lsdException w:name="Plain Table 4" w:uiPriority="44"/>
+    <w:lsdException w:name="Plain Table 5" w:uiPriority="45"/>
+    <w:lsdException w:name="Grid Table Light" w:uiPriority="40"/>
+    <w:lsdException w:name="Grid Table 1 Light" w:uiPriority="46"/>
+    <w:lsdException w:name="Grid Table 2" w:uiPriority="47"/>
+    <w:lsdException w:name="Grid Table 3" w:uiPriority="48"/>
+    <w:lsdException w:name="Grid Table 4" w:uiPriority="49"/>
+    <w:lsdException w:name="Grid Table 5 Dark" w:uiPriority="50"/>
+    <w:lsdException w:name="Grid Table 6 Colorful" w:uiPriority="51"/>
+    <w:lsdException w:name="Grid Table 7 Colorful" w:uiPriority="52"/>
+    <w:lsdException w:name="Grid Table 1 Light Accent 1" w:uiPriority="46"/>
+    <w:lsdException w:name="Grid Table 2 Accent 1" w:uiPriority="47"/>
+    <w:lsdException w:name="Grid Table 3 Accent 1" w:uiPriority="48"/>
+    <w:lsdException w:name="Grid Table 4 Accent 1" w:uiPriority="49"/>
+    <w:lsdException w:name="Grid Table 5 Dark Accent 1" w:uiPriority="50"/>
+    <w:lsdException w:name="Grid Table 6 Colorful Accent 1" w:uiPriority="51"/>
+    <w:lsdException w:name="Grid Table 7 Colorful Accent 1" w:uiPriority="52"/>
+    <w:lsdException w:name="Grid Table 1 Light Accent 2" w:uiPriority="46"/>
+    <w:lsdException w:name="Grid Table 2 Accent 2" w:uiPriority="47"/>
+    <w:lsdException w:name="Grid Table 3 Accent 2" w:uiPriority="48"/>
+    <w:lsdException w:name="Grid Table 4 Accent 2" w:uiPriority="49"/>
+    <w:lsdException w:name="Grid Table 5 Dark Accent 2" w:uiPriority="50"/>
+    <w:lsdException w:name="Grid Table 6 Colorful Accent 2" w:uiPriority="51"/>
+    <w:lsdException w:name="Grid Table 7 Colorful Accent 2" w:uiPriority="52"/>
+    <w:lsdException w:name="Grid Table 1 Light Accent 3" w:uiPriority="46"/>
+    <w:lsdException w:name="Grid Table 2 Accent 3" w:uiPriority="47"/>
+    <w:lsdException w:name="Grid Table 3 Accent 3" w:uiPriority="48"/>
+    <w:lsdException w:name="Grid Table 4 Accent 3" w:uiPriority="49"/>
+    <w:lsdException w:name="Grid Table 5 Dark Accent 3" w:uiPriority="50"/>
+    <w:lsdException w:name="Grid Table 6 Colorful Accent 3" w:uiPriority="51"/>
+    <w:lsdException w:name="Grid Table 7 Colorful Accent 3" w:uiPriority="52"/>
+    <w:lsdException w:name="Grid Table 1 Light Accent 4" w:uiPriority="46"/>
+    <w:lsdException w:name="Grid Table 2 Accent 4" w:uiPriority="47"/>
+    <w:lsdException w:name="Grid Table 3 Accent 4" w:uiPriority="48"/>
+    <w:lsdException w:name="Grid Table 4 Accent 4" w:uiPriority="49"/>
+    <w:lsdException w:name="Grid Table 5 Dark Accent 4" w:uiPriority="50"/>
+    <w:lsdException w:name="Grid Table 6 Colorful Accent 4" w:uiPriority="51"/>
+    <w:lsdException w:name="Grid Table 7 Colorful Accent 4" w:uiPriority="52"/>
+    <w:lsdException w:name="Grid Table 1 Light Accent 5" w:uiPriority="46"/>
+    <w:lsdException w:name="Grid Table 2 Accent 5" w:uiPriority="47"/>
+    <w:lsdException w:name="Grid Table 3 Accent 5" w:uiPriority="48"/>
+    <w:lsdException w:name="Grid Table 4 Accent 5" w:uiPriority="49"/>
+    <w:lsdException w:name="Grid Table 5 Dark Accent 5" w:uiPriority="50"/>
+    <w:lsdException w:name="Grid Table 6 Colorful Accent 5" w:uiPriority="51"/>
+    <w:lsdException w:name="Grid Table 7 Colorful Accent 5" w:uiPriority="52"/>
+    <w:lsdException w:name="Grid Table 1 Light Accent 6" w:uiPriority="46"/>
+    <w:lsdException w:name="Grid Table 2 Accent 6" w:uiPriority="47"/>
+    <w:lsdException w:name="Grid Table 3 Accent 6" w:uiPriority="48"/>
+    <w:lsdException w:name="Grid Table 4 Accent 6" w:uiPriority="49"/>
+    <w:lsdException w:name="Grid Table 5 Dark Accent 6" w:uiPriority="50"/>
+    <w:lsdException w:name="Grid Table 6 Colorful Accent 6" w:uiPriority="51"/>
+    <w:lsdException w:name="Grid Table 7 Colorful Accent 6" w:uiPriority="52"/>
+    <w:lsdException w:name="List Table 1 Light" w:uiPriority="46"/>
+    <w:lsdException w:name="List Table 2" w:uiPriority="47"/>
+    <w:lsdException w:name="List Table 3" w:uiPriority="48"/>
+    <w:lsdException w:name="List Table 4" w:uiPriority="49"/>
+    <w:lsdException w:name="List Table 5 Dark" w:uiPriority="50"/>
+    <w:lsdException w:name="List Table 6 Colorful" w:uiPriority="51"/>
+    <w:lsdException w:name="List Table 7 Colorful" w:uiPriority="52"/>
+    <w:lsdException w:name="List Table 1 Light Accent 1" w:uiPriority="46"/>
+    <w:lsdException w:name="List Table 2 Accent 1" w:uiPriority="47"/>
+    <w:lsdException w:name="List Table 3 Accent 1" w:uiPriority="48"/>
+    <w:lsdException w:name="List Table 4 Accent 1" w:uiPriority="49"/>
+    <w:lsdException w:name="List Table 5 Dark Accent 1" w:uiPriority="50"/>
+    <w:lsdException w:name="List Table 6 Colorful Accent 1" w:uiPriority="51"/>
+    <w:lsdException w:name="List Table 7 Colorful Accent 1" w:uiPriority="52"/>
+    <w:lsdException w:name="List Table 1 Light Accent 2" w:uiPriority="46"/>
+    <w:lsdException w:name="List Table 2 Accent 2" w:uiPriority="47"/>
+    <w:lsdException w:name="List Table 3 Accent 2" w:uiPriority="48"/>
+    <w:lsdException w:name="List Table 4 Accent 2" w:uiPriority="49"/>
+    <w:lsdException w:name="List Table 5 Dark Accent 2" w:uiPriority="50"/>
+    <w:lsdException w:name="List Table 6 Colorful Accent 2" w:uiPriority="51"/>
+    <w:lsdException w:name="List Table 7 Colorful Accent 2" w:uiPriority="52"/>
+    <w:lsdException w:name="List Table 1 Light Accent 3" w:uiPriority="46"/>
+    <w:lsdException w:name="List Table 2 Accent 3" w:uiPriority="47"/>
+    <w:lsdException w:name="List Table 3 Accent 3" w:uiPriority="48"/>
+    <w:lsdException w:name="List Table 4 Accent 3" w:uiPriority="49"/>
+    <w:lsdException w:name="List Table 5 Dark Accent 3" w:uiPriority="50"/>
+    <w:lsdException w:name="List Table 6 Colorful Accent 3" w:uiPriority="51"/>
+    <w:lsdException w:name="List Table 7 Colorful Accent 3" w:uiPriority="52"/>
+    <w:lsdException w:name="List Table 1 Light Accent 4" w:uiPriority="46"/>
+    <w:lsdException w:name="List Table 2 Accent 4" w:uiPriority="47"/>
+    <w:lsdException w:name="List Table 3 Accent 4" w:uiPriority="48"/>
+    <w:lsdException w:name="List Table 4 Accent 4" w:uiPriority="49"/>
+    <w:lsdException w:name="List Table 5 Dark Accent 4" w:uiPriority="50"/>
+    <w:lsdException w:name="List Table 6 Colorful Accent 4" w:uiPriority="51"/>
+    <w:lsdException w:name="List Table 7 Colorful Accent 4" w:uiPriority="52"/>
+    <w:lsdException w:name="List Table 1 Light Accent 5" w:uiPriority="46"/>
+    <w:lsdException w:name="List Table 2 Accent 5" w:uiPriority="47"/>
+    <w:lsdException w:name="List Table 3 Accent 5" w:uiPriority="48"/>
+    <w:lsdException w:name="List Table 4 Accent 5" w:uiPriority="49"/>
+    <w:lsdException w:name="List Table 5 Dark Accent 5" w:uiPriority="50"/>
+    <w:lsdException w:name="List Table 6 Colorful Accent 5" w:uiPriority="51"/>
+    <w:lsdException w:name="List Table 7 Colorful Accent 5" w:uiPriority="52"/>
+    <w:lsdException w:name="List Table 1 Light Accent 6" w:uiPriority="46"/>
+    <w:lsdException w:name="List Table 2 Accent 6" w:uiPriority="47"/>
+    <w:lsdException w:name="List Table 3 Accent 6" w:uiPriority="48"/>
+    <w:lsdException w:name="List Table 4 Accent 6" w:uiPriority="49"/>
+    <w:lsdException w:name="List Table 5 Dark Accent 6" w:uiPriority="50"/>
+    <w:lsdException w:name="List Table 6 Colorful Accent 6" w:uiPriority="51"/>
+    <w:lsdException w:name="List Table 7 Colorful Accent 6" w:uiPriority="52"/>
+    <w:lsdException w:name="Mention" w:semiHidden="1" w:unhideWhenUsed="1"/>
+    <w:lsdException w:name="Smart Hyperlink" w:semiHidden="1" w:unhideWhenUsed="1"/>
+    <w:lsdException w:name="Hashtag" w:semiHidden="1" w:unhideWhenUsed="1"/>
+  </w:latentStyles>
+  <w:style w:type="paragraph" w:default="1" w:styleId="Normal">
+    <w:name w:val="Normal"/>
+    <w:qFormat/>
+  </w:style>
+  <w:style w:type="character" w:default="1" w:styleId="Policepardfaut">
+    <w:name w:val="Default Paragraph Font"/>
+    <w:uiPriority w:val="1"/>
+    <w:semiHidden/>
+    <w:unhideWhenUsed/>
+  </w:style>
+  <w:style w:type="table" w:default="1" w:styleId="TableauNormal">
+    <w:name w:val="Normal Table"/>
+    <w:uiPriority w:val="99"/>
+    <w:semiHidden/>
+    <w:unhideWhenUsed/>
+    <w:tblPr>
+      <w:tblInd w:w="0" w:type="dxa"/>
+      <w:tblCellMar>
+        <w:top w:w="0" w:type="dxa"/>
+        <w:left w:w="108" w:type="dxa"/>
+        <w:bottom w:w="0" w:type="dxa"/>
+        <w:right w:w="108" w:type="dxa"/>
+      </w:tblCellMar>
+    </w:tblPr>
+  </w:style>
+  <w:style w:type="numbering" w:default="1" w:styleId="Aucuneliste">
+    <w:name w:val="No List"/>
+    <w:uiPriority w:val="99"/>
+    <w:semiHidden/>
+    <w:unhideWhenUsed/>
+  </w:style>
+  <w:style w:type="character" w:customStyle="1" w:styleId="Textedelespacerserv">
+    <w:name w:val="Texte de l’espace réservé"/>
+    <w:basedOn w:val="Policepardfaut"/>
+    <w:uiPriority w:val="99"/>
+    <w:semiHidden/>
+    <w:rsid w:val="002A712D"/>
+    <w:rPr>
+      <w:color w:val="808080"/>
+    </w:rPr>
+  </w:style>
+  <w:style w:type="paragraph" w:customStyle="1" w:styleId="83C163C0C5D9403A8C3A72187D4A3372">
+    <w:name w:val="83C163C0C5D9403A8C3A72187D4A3372"/>
+    <w:rsid w:val="002A712D"/>
+  </w:style>
+  <w:style w:type="paragraph" w:customStyle="1" w:styleId="6407BE60A7DE4BB1B8F23FC4D7139521">
+    <w:name w:val="6407BE60A7DE4BB1B8F23FC4D7139521"/>
+    <w:rsid w:val="002A712D"/>
+  </w:style>
+</w:styles>
+</file>
+
+<file path=word/glossary/webSettings.xml><?xml version="1.0" encoding="utf-8"?>
+<w:webSettings xmlns:mc="http://schemas.openxmlformats.org/markup-compatibility/2006" xmlns:r="http://schemas.openxmlformats.org/officeDocument/2006/relationships" xmlns:w="http://schemas.openxmlformats.org/wordprocessingml/2006/main" xmlns:w14="http://schemas.microsoft.com/office/word/2010/wordml" xmlns:w15="http://schemas.microsoft.com/office/word/2012/wordml" xmlns:w16se="http://schemas.microsoft.com/office/word/2015/wordml/symex" mc:Ignorable="w14 w15 w16se">
+  <w:optimizeForBrowser/>
+  <w:allowPNG/>
+</w:webSettings>
+</file>
+
 <file path=word/theme/theme1.xml><?xml version="1.0" encoding="utf-8"?>
 <a:theme xmlns:a="http://schemas.openxmlformats.org/drawingml/2006/main" name="Office Theme">
   <a:themeElements>

</xml_diff>